<commit_message>
Adición de parte 2 (gestión de SCM) para el doc SPC_PGCM
</commit_message>
<xml_diff>
--- a/Documentos/SPC_PGCM.docx
+++ b/Documentos/SPC_PGCM.docx
@@ -1536,8 +1536,6 @@
               </w:rPr>
               <w:t>Jair Barzola</w:t>
             </w:r>
-            <w:bookmarkStart w:id="0" w:name="_GoBack"/>
-            <w:bookmarkEnd w:id="0"/>
           </w:p>
         </w:tc>
       </w:tr>
@@ -1878,8 +1876,8 @@
           <w:szCs w:val="24"/>
         </w:rPr>
       </w:pPr>
-      <w:bookmarkStart w:id="1" w:name="_gjdgxs" w:colFirst="0" w:colLast="0"/>
-      <w:bookmarkEnd w:id="1"/>
+      <w:bookmarkStart w:id="0" w:name="_gjdgxs" w:colFirst="0" w:colLast="0"/>
+      <w:bookmarkEnd w:id="0"/>
     </w:p>
     <w:p>
       <w:pPr>
@@ -2567,12 +2565,12 @@
         <w:ind w:left="0"/>
         <w:jc w:val="both"/>
       </w:pPr>
-      <w:bookmarkStart w:id="2" w:name="_Toc511500263"/>
+      <w:bookmarkStart w:id="1" w:name="_Toc511500263"/>
       <w:r>
         <w:lastRenderedPageBreak/>
         <w:t>Introducción</w:t>
       </w:r>
-      <w:bookmarkEnd w:id="2"/>
+      <w:bookmarkEnd w:id="1"/>
     </w:p>
     <w:p>
       <w:pPr>
@@ -2790,14 +2788,14 @@
         </w:numPr>
         <w:jc w:val="both"/>
       </w:pPr>
-      <w:bookmarkStart w:id="3" w:name="_Toc511500264"/>
+      <w:bookmarkStart w:id="2" w:name="_Toc511500264"/>
       <w:r>
         <w:t>Propósito</w:t>
       </w:r>
       <w:r>
         <w:t xml:space="preserve"> del documento</w:t>
       </w:r>
-      <w:bookmarkEnd w:id="3"/>
+      <w:bookmarkEnd w:id="2"/>
     </w:p>
     <w:p/>
     <w:p>
@@ -2982,11 +2980,11 @@
         </w:numPr>
         <w:jc w:val="both"/>
       </w:pPr>
-      <w:bookmarkStart w:id="4" w:name="_Toc511500265"/>
+      <w:bookmarkStart w:id="3" w:name="_Toc511500265"/>
       <w:r>
         <w:t>Alcance</w:t>
       </w:r>
-      <w:bookmarkEnd w:id="4"/>
+      <w:bookmarkEnd w:id="3"/>
     </w:p>
     <w:p/>
     <w:p>
@@ -3166,12 +3164,12 @@
         </w:numPr>
         <w:jc w:val="both"/>
       </w:pPr>
-      <w:bookmarkStart w:id="5" w:name="_Toc511500266"/>
+      <w:bookmarkStart w:id="4" w:name="_Toc511500266"/>
       <w:r>
         <w:lastRenderedPageBreak/>
         <w:t>Definiciones</w:t>
       </w:r>
-      <w:bookmarkEnd w:id="5"/>
+      <w:bookmarkEnd w:id="4"/>
     </w:p>
     <w:p/>
     <w:p>
@@ -3434,11 +3432,11 @@
         <w:ind w:left="1843"/>
         <w:jc w:val="both"/>
       </w:pPr>
-      <w:bookmarkStart w:id="6" w:name="_Toc511500269"/>
+      <w:bookmarkStart w:id="5" w:name="_Toc511500269"/>
       <w:r>
         <w:t>Abreviatura</w:t>
       </w:r>
-      <w:bookmarkEnd w:id="6"/>
+      <w:bookmarkEnd w:id="5"/>
       <w:r>
         <w:t>s</w:t>
       </w:r>
@@ -3825,6 +3823,133 @@
           <w:sz w:val="24"/>
           <w:szCs w:val="24"/>
           <w:lang w:val="en-US"/>
+        </w:rPr>
+      </w:pPr>
+    </w:p>
+    <w:p>
+      <w:pPr>
+        <w:pStyle w:val="Ttulo1"/>
+        <w:numPr>
+          <w:ilvl w:val="0"/>
+          <w:numId w:val="4"/>
+        </w:numPr>
+        <w:ind w:left="0"/>
+        <w:jc w:val="both"/>
+      </w:pPr>
+      <w:r>
+        <w:lastRenderedPageBreak/>
+        <w:t>Gestión de la Configuración de Software</w:t>
+      </w:r>
+    </w:p>
+    <w:p>
+      <w:pPr>
+        <w:pStyle w:val="Ttulo2"/>
+        <w:numPr>
+          <w:ilvl w:val="1"/>
+          <w:numId w:val="4"/>
+        </w:numPr>
+        <w:jc w:val="both"/>
+      </w:pPr>
+      <w:r>
+        <w:t>Organización</w:t>
+      </w:r>
+    </w:p>
+    <w:p/>
+    <w:p>
+      <w:pPr>
+        <w:pStyle w:val="Ttulo2"/>
+        <w:numPr>
+          <w:ilvl w:val="1"/>
+          <w:numId w:val="4"/>
+        </w:numPr>
+        <w:jc w:val="both"/>
+      </w:pPr>
+      <w:r>
+        <w:t>Roles y Responsabilidades</w:t>
+      </w:r>
+    </w:p>
+    <w:p/>
+    <w:p>
+      <w:pPr>
+        <w:pStyle w:val="Ttulo2"/>
+        <w:numPr>
+          <w:ilvl w:val="1"/>
+          <w:numId w:val="4"/>
+        </w:numPr>
+        <w:jc w:val="both"/>
+      </w:pPr>
+      <w:r>
+        <w:t>Políticas, directrices y procedimientos</w:t>
+      </w:r>
+    </w:p>
+    <w:p/>
+    <w:p>
+      <w:pPr>
+        <w:pStyle w:val="Ttulo2"/>
+        <w:numPr>
+          <w:ilvl w:val="1"/>
+          <w:numId w:val="4"/>
+        </w:numPr>
+        <w:jc w:val="both"/>
+      </w:pPr>
+      <w:r>
+        <w:t>Herramientas, entorno e infraestructura</w:t>
+      </w:r>
+    </w:p>
+    <w:p/>
+    <w:p>
+      <w:pPr>
+        <w:pStyle w:val="Ttulo2"/>
+        <w:numPr>
+          <w:ilvl w:val="2"/>
+          <w:numId w:val="4"/>
+        </w:numPr>
+        <w:ind w:left="1843"/>
+        <w:jc w:val="both"/>
+      </w:pPr>
+      <w:r>
+        <w:t>Herramientas de control de versiones</w:t>
+      </w:r>
+    </w:p>
+    <w:p>
+      <w:pPr>
+        <w:pStyle w:val="Ttulo2"/>
+        <w:numPr>
+          <w:ilvl w:val="2"/>
+          <w:numId w:val="4"/>
+        </w:numPr>
+        <w:ind w:left="1843"/>
+        <w:jc w:val="both"/>
+      </w:pPr>
+      <w:r>
+        <w:t>Herramientas de entorno</w:t>
+      </w:r>
+    </w:p>
+    <w:p/>
+    <w:p>
+      <w:pPr>
+        <w:pStyle w:val="Ttulo2"/>
+        <w:numPr>
+          <w:ilvl w:val="1"/>
+          <w:numId w:val="4"/>
+        </w:numPr>
+        <w:jc w:val="both"/>
+      </w:pPr>
+      <w:r>
+        <w:t>Calendario</w:t>
+      </w:r>
+      <w:bookmarkStart w:id="6" w:name="_GoBack"/>
+      <w:bookmarkEnd w:id="6"/>
+    </w:p>
+    <w:p/>
+    <w:p>
+      <w:pPr>
+        <w:jc w:val="both"/>
+        <w:rPr>
+          <w:rFonts w:ascii="Questrial" w:eastAsia="Questrial" w:hAnsi="Questrial" w:cs="Questrial"/>
+          <w:sz w:val="24"/>
+          <w:szCs w:val="24"/>
+          <w:lang w:val="es-PE"/>
         </w:rPr>
       </w:pPr>
     </w:p>
@@ -6013,7 +6138,7 @@
 </file>
 
 <file path=customXml/itemProps1.xml><?xml version="1.0" encoding="utf-8"?>
-<ds:datastoreItem xmlns:ds="http://schemas.openxmlformats.org/officeDocument/2006/customXml" ds:itemID="{4E5622C4-3B94-4A4D-9C9A-820F2471FF6D}">
+<ds:datastoreItem xmlns:ds="http://schemas.openxmlformats.org/officeDocument/2006/customXml" ds:itemID="{24D8737D-25F7-40C5-B209-C09A60FE4C1D}">
   <ds:schemaRefs>
     <ds:schemaRef ds:uri="http://schemas.openxmlformats.org/officeDocument/2006/bibliography"/>
   </ds:schemaRefs>

</xml_diff>